<commit_message>
Conjugate gradients method added
</commit_message>
<xml_diff>
--- a/lab3/lab3report.docx
+++ b/lab3/lab3report.docx
@@ -1,6 +1,6 @@
 
 <file path=word/document.xml><?xml version="1.0" encoding="utf-8"?>
-<w:document xmlns:wpc="http://schemas.microsoft.com/office/word/2010/wordprocessingCanvas" xmlns:cx="http://schemas.microsoft.com/office/drawing/2014/chartex" xmlns:cx1="http://schemas.microsoft.com/office/drawing/2015/9/8/chartex" xmlns:cx2="http://schemas.microsoft.com/office/drawing/2015/10/21/chartex" xmlns:cx3="http://schemas.microsoft.com/office/drawing/2016/5/9/chartex" xmlns:cx4="http://schemas.microsoft.com/office/drawing/2016/5/10/chartex" xmlns:cx5="http://schemas.microsoft.com/office/drawing/2016/5/11/chartex" xmlns:cx6="http://schemas.microsoft.com/office/drawing/2016/5/12/chartex" xmlns:cx7="http://schemas.microsoft.com/office/drawing/2016/5/13/chartex" xmlns:cx8="http://schemas.microsoft.com/office/drawing/2016/5/14/chartex" xmlns:mc="http://schemas.openxmlformats.org/markup-compatibility/2006" xmlns:aink="http://schemas.microsoft.com/office/drawing/2016/ink" xmlns:am3d="http://schemas.microsoft.com/office/drawing/2017/model3d" xmlns:o="urn:schemas-microsoft-com:office:office" xmlns:r="http://schemas.openxmlformats.org/officeDocument/2006/relationships" xmlns:m="http://schemas.openxmlformats.org/officeDocument/2006/math" xmlns:v="urn:schemas-microsoft-com:vml" xmlns:wp14="http://schemas.microsoft.com/office/word/2010/wordprocessingDrawing" xmlns:wp="http://schemas.openxmlformats.org/drawingml/2006/wordprocessingDrawing" xmlns:w10="urn:schemas-microsoft-com:office:word" xmlns:w="http://schemas.openxmlformats.org/wordprocessingml/2006/main" xmlns:w14="http://schemas.microsoft.com/office/word/2010/wordml" xmlns:w15="http://schemas.microsoft.com/office/word/2012/wordml" xmlns:w16cex="http://schemas.microsoft.com/office/word/2018/wordml/cex" xmlns:w16cid="http://schemas.microsoft.com/office/word/2016/wordml/cid" xmlns:w16="http://schemas.microsoft.com/office/word/2018/wordml" xmlns:w16sdtdh="http://schemas.microsoft.com/office/word/2020/wordml/sdtdatahash" xmlns:w16se="http://schemas.microsoft.com/office/word/2015/wordml/symex" xmlns:wpg="http://schemas.microsoft.com/office/word/2010/wordprocessingGroup" xmlns:wpi="http://schemas.microsoft.com/office/word/2010/wordprocessingInk" xmlns:wne="http://schemas.microsoft.com/office/word/2006/wordml" xmlns:wps="http://schemas.microsoft.com/office/word/2010/wordprocessingShape" mc:Ignorable="w14 w15 w16se w16cid w16 w16cex w16sdtdh wp14">
+<w:document xmlns:wpc="http://schemas.microsoft.com/office/word/2010/wordprocessingCanvas" xmlns:cx="http://schemas.microsoft.com/office/drawing/2014/chartex" xmlns:mc="http://schemas.openxmlformats.org/markup-compatibility/2006" xmlns:o="urn:schemas-microsoft-com:office:office" xmlns:r="http://schemas.openxmlformats.org/officeDocument/2006/relationships" xmlns:m="http://schemas.openxmlformats.org/officeDocument/2006/math" xmlns:v="urn:schemas-microsoft-com:vml" xmlns:wp14="http://schemas.microsoft.com/office/word/2010/wordprocessingDrawing" xmlns:wp="http://schemas.openxmlformats.org/drawingml/2006/wordprocessingDrawing" xmlns:w10="urn:schemas-microsoft-com:office:word" xmlns:w="http://schemas.openxmlformats.org/wordprocessingml/2006/main" xmlns:w14="http://schemas.microsoft.com/office/word/2010/wordml" xmlns:w15="http://schemas.microsoft.com/office/word/2012/wordml" xmlns:w16se="http://schemas.microsoft.com/office/word/2015/wordml/symex" xmlns:wpg="http://schemas.microsoft.com/office/word/2010/wordprocessingGroup" xmlns:wpi="http://schemas.microsoft.com/office/word/2010/wordprocessingInk" xmlns:wne="http://schemas.microsoft.com/office/word/2006/wordml" xmlns:wps="http://schemas.microsoft.com/office/word/2010/wordprocessingShape" mc:Ignorable="w14 w15 w16se wp14">
   <w:body>
     <w:p>
       <w:pPr>
@@ -138,9 +138,9 @@
           <w:bCs/>
           <w:sz w:val="24"/>
           <w:szCs w:val="24"/>
-          <w:lang w:val="en-US"/>
-        </w:rPr>
-      </w:pPr>
+        </w:rPr>
+      </w:pPr>
+      <w:proofErr w:type="spellStart"/>
       <w:r>
         <w:rPr>
           <w:rFonts w:ascii="Times New Roman" w:eastAsia="Times New Roman" w:hAnsi="Times New Roman" w:cs="Times New Roman"/>
@@ -148,15 +148,24 @@
           <w:sz w:val="24"/>
           <w:szCs w:val="24"/>
         </w:rPr>
-        <w:t>Отчет по лабораторной работе №</w:t>
-      </w:r>
+        <w:t>Отчет</w:t>
+      </w:r>
+      <w:proofErr w:type="spellEnd"/>
       <w:r>
         <w:rPr>
           <w:rFonts w:ascii="Times New Roman" w:eastAsia="Times New Roman" w:hAnsi="Times New Roman" w:cs="Times New Roman"/>
           <w:b/>
           <w:sz w:val="24"/>
           <w:szCs w:val="24"/>
-          <w:lang w:val="en-US"/>
+        </w:rPr>
+        <w:t xml:space="preserve"> по лабораторной работе №</w:t>
+      </w:r>
+      <w:r>
+        <w:rPr>
+          <w:rFonts w:ascii="Times New Roman" w:eastAsia="Times New Roman" w:hAnsi="Times New Roman" w:cs="Times New Roman"/>
+          <w:b/>
+          <w:sz w:val="24"/>
+          <w:szCs w:val="24"/>
         </w:rPr>
         <w:t>3</w:t>
       </w:r>
@@ -199,20 +208,19 @@
           <w:sz w:val="24"/>
           <w:szCs w:val="24"/>
         </w:rPr>
-        <w:t>Авторы: Зюзько Роман, Пак Руслан, Иванов Дмитрий</w:t>
-      </w:r>
-    </w:p>
-    <w:p>
-      <w:pPr>
-        <w:spacing w:before="120" w:after="0" w:line="288" w:lineRule="auto"/>
-        <w:jc w:val="right"/>
+        <w:t xml:space="preserve">Авторы: </w:t>
+      </w:r>
+      <w:proofErr w:type="spellStart"/>
+      <w:r>
         <w:rPr>
           <w:rFonts w:ascii="Times New Roman" w:eastAsia="Times New Roman" w:hAnsi="Times New Roman" w:cs="Times New Roman"/>
           <w:color w:val="000000"/>
           <w:sz w:val="24"/>
           <w:szCs w:val="24"/>
         </w:rPr>
-      </w:pPr>
+        <w:t>Зюзько</w:t>
+      </w:r>
+      <w:proofErr w:type="spellEnd"/>
       <w:r>
         <w:rPr>
           <w:rFonts w:ascii="Times New Roman" w:eastAsia="Times New Roman" w:hAnsi="Times New Roman" w:cs="Times New Roman"/>
@@ -220,8 +228,40 @@
           <w:sz w:val="24"/>
           <w:szCs w:val="24"/>
         </w:rPr>
-        <w:t>Факультет: ФИТиП</w:t>
-      </w:r>
+        <w:t xml:space="preserve"> Роман, Пак Руслан, Иванов Дмитрий</w:t>
+      </w:r>
+    </w:p>
+    <w:p>
+      <w:pPr>
+        <w:spacing w:before="120" w:after="0" w:line="288" w:lineRule="auto"/>
+        <w:jc w:val="right"/>
+        <w:rPr>
+          <w:rFonts w:ascii="Times New Roman" w:eastAsia="Times New Roman" w:hAnsi="Times New Roman" w:cs="Times New Roman"/>
+          <w:color w:val="000000"/>
+          <w:sz w:val="24"/>
+          <w:szCs w:val="24"/>
+        </w:rPr>
+      </w:pPr>
+      <w:r>
+        <w:rPr>
+          <w:rFonts w:ascii="Times New Roman" w:eastAsia="Times New Roman" w:hAnsi="Times New Roman" w:cs="Times New Roman"/>
+          <w:color w:val="000000"/>
+          <w:sz w:val="24"/>
+          <w:szCs w:val="24"/>
+        </w:rPr>
+        <w:t xml:space="preserve">Факультет: </w:t>
+      </w:r>
+      <w:proofErr w:type="spellStart"/>
+      <w:r>
+        <w:rPr>
+          <w:rFonts w:ascii="Times New Roman" w:eastAsia="Times New Roman" w:hAnsi="Times New Roman" w:cs="Times New Roman"/>
+          <w:color w:val="000000"/>
+          <w:sz w:val="24"/>
+          <w:szCs w:val="24"/>
+        </w:rPr>
+        <w:t>ФИТиП</w:t>
+      </w:r>
+      <w:proofErr w:type="spellEnd"/>
     </w:p>
     <w:p>
       <w:pPr>
@@ -503,7 +543,13 @@
         <w:t>-</w:t>
       </w:r>
       <w:r>
-        <w:t>разложения для матриц хранящихся в профильном формате</w:t>
+        <w:t xml:space="preserve">разложения </w:t>
+      </w:r>
+      <w:r>
+        <w:t>для матриц,</w:t>
+      </w:r>
+      <w:r>
+        <w:t xml:space="preserve"> хранящихся в профильном формате</w:t>
       </w:r>
     </w:p>
     <w:p>
@@ -515,13 +561,7 @@
         </w:numPr>
       </w:pPr>
       <w:r>
-        <w:t>О</w:t>
-      </w:r>
-      <w:r>
-        <w:t>ценить влияние увеличения числа обусловленности на точность решения</w:t>
-      </w:r>
-      <w:r>
-        <w:t xml:space="preserve"> СЛАУ</w:t>
+        <w:t>Оценить влияние увеличения числа обусловленности на точность решения СЛАУ</w:t>
       </w:r>
     </w:p>
     <w:p>
@@ -533,13 +573,7 @@
         </w:numPr>
       </w:pPr>
       <w:r>
-        <w:t>О</w:t>
-      </w:r>
-      <w:r>
-        <w:t xml:space="preserve">ценить влияние </w:t>
-      </w:r>
-      <w:r>
-        <w:t>размерности для матриц Гильберта на точность решения СЛАУ</w:t>
+        <w:t>Оценить влияние размерности для матриц Гильберта на точность решения СЛАУ</w:t>
       </w:r>
     </w:p>
     <w:p>
@@ -635,6 +669,7 @@
         </w:rPr>
         <w:t xml:space="preserve"> Также для данного задания предполагается, что все матрицы имеют симметричный профиль, т.е. </w:t>
       </w:r>
+      <w:proofErr w:type="spellStart"/>
       <w:r>
         <w:rPr>
           <w:sz w:val="28"/>
@@ -643,6 +678,7 @@
         </w:rPr>
         <w:t>i</w:t>
       </w:r>
+      <w:proofErr w:type="spellEnd"/>
       <w:r>
         <w:rPr>
           <w:sz w:val="28"/>
@@ -650,13 +686,23 @@
         </w:rPr>
         <w:t>-</w:t>
       </w:r>
-      <w:r>
-        <w:rPr>
-          <w:sz w:val="28"/>
-          <w:szCs w:val="28"/>
-        </w:rPr>
-        <w:t xml:space="preserve">ая строка и </w:t>
-      </w:r>
+      <w:proofErr w:type="spellStart"/>
+      <w:r>
+        <w:rPr>
+          <w:sz w:val="28"/>
+          <w:szCs w:val="28"/>
+        </w:rPr>
+        <w:t>ая</w:t>
+      </w:r>
+      <w:proofErr w:type="spellEnd"/>
+      <w:r>
+        <w:rPr>
+          <w:sz w:val="28"/>
+          <w:szCs w:val="28"/>
+        </w:rPr>
+        <w:t xml:space="preserve"> строка и </w:t>
+      </w:r>
+      <w:proofErr w:type="spellStart"/>
       <w:r>
         <w:rPr>
           <w:sz w:val="28"/>
@@ -665,6 +711,7 @@
         </w:rPr>
         <w:t>i</w:t>
       </w:r>
+      <w:proofErr w:type="spellEnd"/>
       <w:r>
         <w:rPr>
           <w:sz w:val="28"/>
@@ -672,12 +719,21 @@
         </w:rPr>
         <w:t>-</w:t>
       </w:r>
-      <w:r>
-        <w:rPr>
-          <w:sz w:val="28"/>
-          <w:szCs w:val="28"/>
-        </w:rPr>
-        <w:t>ый столбец имеют равное количество нулевых элементов до первого ненулевого.</w:t>
+      <w:proofErr w:type="spellStart"/>
+      <w:r>
+        <w:rPr>
+          <w:sz w:val="28"/>
+          <w:szCs w:val="28"/>
+        </w:rPr>
+        <w:t>ый</w:t>
+      </w:r>
+      <w:proofErr w:type="spellEnd"/>
+      <w:r>
+        <w:rPr>
+          <w:sz w:val="28"/>
+          <w:szCs w:val="28"/>
+        </w:rPr>
+        <w:t xml:space="preserve"> столбец имеют равное количество нулевых элементов до первого ненулевого.</w:t>
       </w:r>
     </w:p>
     <w:p>
@@ -841,42 +897,7 @@
           <w:sz w:val="28"/>
           <w:szCs w:val="28"/>
         </w:rPr>
-        <w:t xml:space="preserve">массив, хранящий элементы </w:t>
-      </w:r>
-      <w:r>
-        <w:rPr>
-          <w:sz w:val="28"/>
-          <w:szCs w:val="28"/>
-        </w:rPr>
-        <w:t>верхнего</w:t>
-      </w:r>
-      <w:r>
-        <w:rPr>
-          <w:sz w:val="28"/>
-          <w:szCs w:val="28"/>
-        </w:rPr>
-        <w:t xml:space="preserve"> треугольника матрицы</w:t>
-      </w:r>
-      <w:r>
-        <w:rPr>
-          <w:sz w:val="28"/>
-          <w:szCs w:val="28"/>
-        </w:rPr>
-        <w:t xml:space="preserve"> по столбцам. </w:t>
-      </w:r>
-      <w:r>
-        <w:rPr>
-          <w:sz w:val="28"/>
-          <w:szCs w:val="28"/>
-        </w:rPr>
-        <w:t>Из каждо</w:t>
-      </w:r>
-      <w:r>
-        <w:rPr>
-          <w:sz w:val="28"/>
-          <w:szCs w:val="28"/>
-        </w:rPr>
-        <w:t>го</w:t>
+        <w:t>массив, хранящий элементы верхнего треугольника матрицы по столбцам. Из каждого столбца записаны все элементы с первого ненулевого</w:t>
       </w:r>
       <w:r>
         <w:rPr>
@@ -890,42 +911,7 @@
           <w:sz w:val="28"/>
           <w:szCs w:val="28"/>
         </w:rPr>
-        <w:t>столбца</w:t>
-      </w:r>
-      <w:r>
-        <w:rPr>
-          <w:sz w:val="28"/>
-          <w:szCs w:val="28"/>
-        </w:rPr>
-        <w:t xml:space="preserve"> записаны все элементы с первого ненулевого</w:t>
-      </w:r>
-      <w:r>
-        <w:rPr>
-          <w:sz w:val="28"/>
-          <w:szCs w:val="28"/>
-        </w:rPr>
-        <w:t xml:space="preserve"> </w:t>
-      </w:r>
-      <w:r>
-        <w:rPr>
-          <w:sz w:val="28"/>
-          <w:szCs w:val="28"/>
-        </w:rPr>
-        <w:t xml:space="preserve">элемента до элемента, стоящего </w:t>
-      </w:r>
-      <w:r>
-        <w:rPr>
-          <w:sz w:val="28"/>
-          <w:szCs w:val="28"/>
-        </w:rPr>
-        <w:t>выше</w:t>
-      </w:r>
-      <w:r>
-        <w:rPr>
-          <w:sz w:val="28"/>
-          <w:szCs w:val="28"/>
-        </w:rPr>
-        <w:t xml:space="preserve"> элемента главной диагонали</w:t>
+        <w:t>элемента до элемента, стоящего выше элемента главной диагонали</w:t>
       </w:r>
     </w:p>
     <w:p>
@@ -940,6 +926,7 @@
           <w:szCs w:val="28"/>
         </w:rPr>
       </w:pPr>
+      <w:proofErr w:type="spellStart"/>
       <w:r>
         <w:rPr>
           <w:sz w:val="28"/>
@@ -948,6 +935,7 @@
         </w:rPr>
         <w:t>ia</w:t>
       </w:r>
+      <w:proofErr w:type="spellEnd"/>
       <w:r>
         <w:rPr>
           <w:sz w:val="28"/>
@@ -969,6 +957,7 @@
         </w:rPr>
         <w:t xml:space="preserve"> первых ненулевых элементов для </w:t>
       </w:r>
+      <w:proofErr w:type="spellStart"/>
       <w:r>
         <w:rPr>
           <w:sz w:val="28"/>
@@ -977,6 +966,7 @@
         </w:rPr>
         <w:t>i</w:t>
       </w:r>
+      <w:proofErr w:type="spellEnd"/>
       <w:r>
         <w:rPr>
           <w:sz w:val="28"/>
@@ -1032,7 +1022,21 @@
           <w:sz w:val="28"/>
           <w:szCs w:val="28"/>
         </w:rPr>
-        <w:t xml:space="preserve">треугольная и их произведение дает исходную матрицу. Т.е. </w:t>
+        <w:t xml:space="preserve">треугольная и их произведение </w:t>
+      </w:r>
+      <w:r>
+        <w:rPr>
+          <w:sz w:val="28"/>
+          <w:szCs w:val="28"/>
+        </w:rPr>
+        <w:t>даёт</w:t>
+      </w:r>
+      <w:r>
+        <w:rPr>
+          <w:sz w:val="28"/>
+          <w:szCs w:val="28"/>
+        </w:rPr>
+        <w:t xml:space="preserve"> исходную матрицу. Т.е. </w:t>
       </w:r>
       <w:r>
         <w:rPr>
@@ -1469,15 +1473,7 @@
                       <w:sz w:val="28"/>
                       <w:szCs w:val="28"/>
                     </w:rPr>
-                    <m:t>i</m:t>
-                  </m:r>
-                  <m:r>
-                    <w:rPr>
-                      <w:rFonts w:ascii="Cambria Math" w:hAnsi="Cambria Math"/>
-                      <w:sz w:val="28"/>
-                      <w:szCs w:val="28"/>
-                    </w:rPr>
-                    <m:t>k</m:t>
+                    <m:t>ik</m:t>
                   </m:r>
                 </m:sub>
               </m:sSub>
@@ -1517,15 +1513,7 @@
                       <w:sz w:val="28"/>
                       <w:szCs w:val="28"/>
                     </w:rPr>
-                    <m:t>k</m:t>
-                  </m:r>
-                  <m:r>
-                    <w:rPr>
-                      <w:rFonts w:ascii="Cambria Math" w:hAnsi="Cambria Math"/>
-                      <w:sz w:val="28"/>
-                      <w:szCs w:val="28"/>
-                    </w:rPr>
-                    <m:t>j</m:t>
+                    <m:t>kj</m:t>
                   </m:r>
                 </m:sub>
               </m:sSub>
@@ -2186,13 +2174,23 @@
           <w:lang w:val="en-US"/>
         </w:rPr>
       </w:pPr>
+      <w:proofErr w:type="spellStart"/>
       <w:r>
         <w:rPr>
           <w:sz w:val="28"/>
           <w:szCs w:val="28"/>
           <w:lang w:val="en-US"/>
         </w:rPr>
-        <w:t>Ux = y</w:t>
+        <w:t>Ux</w:t>
+      </w:r>
+      <w:proofErr w:type="spellEnd"/>
+      <w:r>
+        <w:rPr>
+          <w:sz w:val="28"/>
+          <w:szCs w:val="28"/>
+          <w:lang w:val="en-US"/>
+        </w:rPr>
+        <w:t xml:space="preserve"> = y</w:t>
       </w:r>
     </w:p>
     <w:p>
@@ -2725,7 +2723,15 @@
           <w:sz w:val="28"/>
           <w:szCs w:val="28"/>
         </w:rPr>
-        <w:t xml:space="preserve">Причем </w:t>
+        <w:t>Причём</w:t>
+      </w:r>
+      <w:r>
+        <w:rPr>
+          <w:iCs/>
+          <w:sz w:val="28"/>
+          <w:szCs w:val="28"/>
+        </w:rPr>
+        <w:t xml:space="preserve"> </w:t>
       </w:r>
       <w:r>
         <w:rPr>
@@ -3053,6 +3059,7 @@
         </w:rPr>
         <w:t xml:space="preserve">: </w:t>
       </w:r>
+      <w:proofErr w:type="spellStart"/>
       <w:r>
         <w:rPr>
           <w:iCs/>
@@ -3072,6 +3079,7 @@
         </w:rPr>
         <w:t>k</w:t>
       </w:r>
+      <w:proofErr w:type="spellEnd"/>
       <w:r>
         <w:rPr>
           <w:iCs/>
@@ -3114,6 +3122,7 @@
         </w:rPr>
         <w:t xml:space="preserve">где </w:t>
       </w:r>
+      <w:proofErr w:type="spellStart"/>
       <w:r>
         <w:rPr>
           <w:iCs/>
@@ -3133,6 +3142,7 @@
         </w:rPr>
         <w:t>k</w:t>
       </w:r>
+      <w:proofErr w:type="spellEnd"/>
       <w:r>
         <w:rPr>
           <w:iCs/>
@@ -3189,7 +3199,16 @@
           <w:sz w:val="28"/>
           <w:szCs w:val="28"/>
         </w:rPr>
-        <w:t>=(1,</w:t>
+        <w:t>=(</w:t>
+      </w:r>
+      <w:proofErr w:type="gramStart"/>
+      <w:r>
+        <w:rPr>
+          <w:iCs/>
+          <w:sz w:val="28"/>
+          <w:szCs w:val="28"/>
+        </w:rPr>
+        <w:t>1,</w:t>
       </w:r>
       <w:r>
         <w:rPr>
@@ -3199,6 +3218,7 @@
         </w:rPr>
         <w:t>…</w:t>
       </w:r>
+      <w:proofErr w:type="gramEnd"/>
       <w:r>
         <w:rPr>
           <w:iCs/>
@@ -3283,10 +3303,10 @@
             <v:path o:extrusionok="f" gradientshapeok="t" o:connecttype="rect"/>
             <o:lock v:ext="edit" aspectratio="t"/>
           </v:shapetype>
-          <v:shape id="_x0000_i1078" type="#_x0000_t75" style="width:248.25pt;height:300pt" o:ole="">
+          <v:shape id="_x0000_i1025" type="#_x0000_t75" style="width:248.5pt;height:300pt" o:ole="">
             <v:imagedata r:id="rId8" o:title=""/>
           </v:shape>
-          <o:OLEObject Type="Embed" ProgID="Excel.Sheet.12" ShapeID="_x0000_i1078" DrawAspect="Content" ObjectID="_1682954710" r:id="rId9"/>
+          <o:OLEObject Type="Embed" ProgID="Excel.Sheet.12" ShapeID="_x0000_i1025" DrawAspect="Content" ObjectID="_1682964447" r:id="rId9"/>
         </w:object>
       </w:r>
     </w:p>
@@ -3304,7 +3324,23 @@
           <w:sz w:val="28"/>
           <w:szCs w:val="28"/>
         </w:rPr>
-        <w:t>По данным таблицы можно сделать вывод, что зависимость погрешности от числа обусловленности достаточно мала, однако погрешность сильно возрастает при увеличение размерности матрицы.</w:t>
+        <w:t xml:space="preserve">По данным таблицы можно сделать вывод, что зависимость погрешности от числа обусловленности достаточно мала, однако погрешность сильно возрастает </w:t>
+      </w:r>
+      <w:r>
+        <w:rPr>
+          <w:iCs/>
+          <w:sz w:val="28"/>
+          <w:szCs w:val="28"/>
+        </w:rPr>
+        <w:t>при увеличении</w:t>
+      </w:r>
+      <w:r>
+        <w:rPr>
+          <w:iCs/>
+          <w:sz w:val="28"/>
+          <w:szCs w:val="28"/>
+        </w:rPr>
+        <w:t xml:space="preserve"> размерности матрицы.</w:t>
       </w:r>
       <w:r>
         <w:rPr>
@@ -3345,7 +3381,31 @@
           <w:sz w:val="28"/>
           <w:szCs w:val="28"/>
         </w:rPr>
-        <w:t>растет количество таких операций, то и суммарная погрешность стремительно растет.</w:t>
+        <w:t>растёт</w:t>
+      </w:r>
+      <w:r>
+        <w:rPr>
+          <w:iCs/>
+          <w:sz w:val="28"/>
+          <w:szCs w:val="28"/>
+        </w:rPr>
+        <w:t xml:space="preserve"> количество таких операций, то и суммарная погрешность стремительно </w:t>
+      </w:r>
+      <w:r>
+        <w:rPr>
+          <w:iCs/>
+          <w:sz w:val="28"/>
+          <w:szCs w:val="28"/>
+        </w:rPr>
+        <w:t>растёт</w:t>
+      </w:r>
+      <w:r>
+        <w:rPr>
+          <w:iCs/>
+          <w:sz w:val="28"/>
+          <w:szCs w:val="28"/>
+        </w:rPr>
+        <w:t>.</w:t>
       </w:r>
     </w:p>
     <w:p>
@@ -3615,10 +3675,10 @@
           <w:lang w:val="en-US"/>
         </w:rPr>
         <w:object w:dxaOrig="4967" w:dyaOrig="6005" w14:anchorId="137F890A">
-          <v:shape id="_x0000_i1082" type="#_x0000_t75" style="width:248.25pt;height:300pt" o:ole="">
+          <v:shape id="_x0000_i1026" type="#_x0000_t75" style="width:248.5pt;height:300pt" o:ole="">
             <v:imagedata r:id="rId10" o:title=""/>
           </v:shape>
-          <o:OLEObject Type="Embed" ProgID="Excel.Sheet.12" ShapeID="_x0000_i1082" DrawAspect="Content" ObjectID="_1682954711" r:id="rId11"/>
+          <o:OLEObject Type="Embed" ProgID="Excel.Sheet.12" ShapeID="_x0000_i1026" DrawAspect="Content" ObjectID="_1682964448" r:id="rId11"/>
         </w:object>
       </w:r>
     </w:p>
@@ -3637,7 +3697,35 @@
           <w:sz w:val="28"/>
           <w:szCs w:val="28"/>
         </w:rPr>
-        <w:t>Фигня с погрешностью(((</w:t>
+        <w:t xml:space="preserve">Фигня с </w:t>
+      </w:r>
+      <w:proofErr w:type="gramStart"/>
+      <w:r>
+        <w:rPr>
+          <w:iCs/>
+          <w:sz w:val="28"/>
+          <w:szCs w:val="28"/>
+        </w:rPr>
+        <w:t>погрешно</w:t>
+      </w:r>
+      <w:bookmarkStart w:id="1" w:name="_GoBack"/>
+      <w:bookmarkEnd w:id="1"/>
+      <w:r>
+        <w:rPr>
+          <w:iCs/>
+          <w:sz w:val="28"/>
+          <w:szCs w:val="28"/>
+        </w:rPr>
+        <w:t>стью(</w:t>
+      </w:r>
+      <w:proofErr w:type="gramEnd"/>
+      <w:r>
+        <w:rPr>
+          <w:iCs/>
+          <w:sz w:val="28"/>
+          <w:szCs w:val="28"/>
+        </w:rPr>
+        <w:t>((</w:t>
       </w:r>
     </w:p>
     <w:p>
@@ -3676,8 +3764,8 @@
         <w:t>Сравнительная таблица</w:t>
       </w:r>
     </w:p>
-    <w:bookmarkStart w:id="1" w:name="_MON_1682954621"/>
-    <w:bookmarkEnd w:id="1"/>
+    <w:bookmarkStart w:id="2" w:name="_MON_1682954621"/>
+    <w:bookmarkEnd w:id="2"/>
     <w:p>
       <w:pPr>
         <w:jc w:val="center"/>
@@ -3694,10 +3782,10 @@
           <w:lang w:val="en-US"/>
         </w:rPr>
         <w:object w:dxaOrig="6000" w:dyaOrig="6152" w14:anchorId="70C13AD9">
-          <v:shape id="_x0000_i1096" type="#_x0000_t75" style="width:300pt;height:307.5pt" o:ole="">
+          <v:shape id="_x0000_i1027" type="#_x0000_t75" style="width:300pt;height:307.5pt" o:ole="">
             <v:imagedata r:id="rId12" o:title=""/>
           </v:shape>
-          <o:OLEObject Type="Embed" ProgID="Excel.Sheet.12" ShapeID="_x0000_i1096" DrawAspect="Content" ObjectID="_1682954712" r:id="rId13"/>
+          <o:OLEObject Type="Embed" ProgID="Excel.Sheet.12" ShapeID="_x0000_i1027" DrawAspect="Content" ObjectID="_1682964449" r:id="rId13"/>
         </w:object>
       </w:r>
     </w:p>
@@ -3712,7 +3800,7 @@
 </file>
 
 <file path=word/numbering.xml><?xml version="1.0" encoding="utf-8"?>
-<w:numbering xmlns:wpc="http://schemas.microsoft.com/office/word/2010/wordprocessingCanvas" xmlns:cx="http://schemas.microsoft.com/office/drawing/2014/chartex" xmlns:cx1="http://schemas.microsoft.com/office/drawing/2015/9/8/chartex" xmlns:cx2="http://schemas.microsoft.com/office/drawing/2015/10/21/chartex" xmlns:cx3="http://schemas.microsoft.com/office/drawing/2016/5/9/chartex" xmlns:cx4="http://schemas.microsoft.com/office/drawing/2016/5/10/chartex" xmlns:cx5="http://schemas.microsoft.com/office/drawing/2016/5/11/chartex" xmlns:cx6="http://schemas.microsoft.com/office/drawing/2016/5/12/chartex" xmlns:cx7="http://schemas.microsoft.com/office/drawing/2016/5/13/chartex" xmlns:cx8="http://schemas.microsoft.com/office/drawing/2016/5/14/chartex" xmlns:mc="http://schemas.openxmlformats.org/markup-compatibility/2006" xmlns:aink="http://schemas.microsoft.com/office/drawing/2016/ink" xmlns:am3d="http://schemas.microsoft.com/office/drawing/2017/model3d" xmlns:o="urn:schemas-microsoft-com:office:office" xmlns:r="http://schemas.openxmlformats.org/officeDocument/2006/relationships" xmlns:m="http://schemas.openxmlformats.org/officeDocument/2006/math" xmlns:v="urn:schemas-microsoft-com:vml" xmlns:wp14="http://schemas.microsoft.com/office/word/2010/wordprocessingDrawing" xmlns:wp="http://schemas.openxmlformats.org/drawingml/2006/wordprocessingDrawing" xmlns:w10="urn:schemas-microsoft-com:office:word" xmlns:w="http://schemas.openxmlformats.org/wordprocessingml/2006/main" xmlns:w14="http://schemas.microsoft.com/office/word/2010/wordml" xmlns:w15="http://schemas.microsoft.com/office/word/2012/wordml" xmlns:w16cex="http://schemas.microsoft.com/office/word/2018/wordml/cex" xmlns:w16cid="http://schemas.microsoft.com/office/word/2016/wordml/cid" xmlns:w16="http://schemas.microsoft.com/office/word/2018/wordml" xmlns:w16sdtdh="http://schemas.microsoft.com/office/word/2020/wordml/sdtdatahash" xmlns:w16se="http://schemas.microsoft.com/office/word/2015/wordml/symex" xmlns:wpg="http://schemas.microsoft.com/office/word/2010/wordprocessingGroup" xmlns:wpi="http://schemas.microsoft.com/office/word/2010/wordprocessingInk" xmlns:wne="http://schemas.microsoft.com/office/word/2006/wordml" xmlns:wps="http://schemas.microsoft.com/office/word/2010/wordprocessingShape" mc:Ignorable="w14 w15 w16se w16cid w16 w16cex w16sdtdh wp14">
+<w:numbering xmlns:wpc="http://schemas.microsoft.com/office/word/2010/wordprocessingCanvas" xmlns:cx="http://schemas.microsoft.com/office/drawing/2014/chartex" xmlns:mc="http://schemas.openxmlformats.org/markup-compatibility/2006" xmlns:o="urn:schemas-microsoft-com:office:office" xmlns:r="http://schemas.openxmlformats.org/officeDocument/2006/relationships" xmlns:m="http://schemas.openxmlformats.org/officeDocument/2006/math" xmlns:v="urn:schemas-microsoft-com:vml" xmlns:wp14="http://schemas.microsoft.com/office/word/2010/wordprocessingDrawing" xmlns:wp="http://schemas.openxmlformats.org/drawingml/2006/wordprocessingDrawing" xmlns:w10="urn:schemas-microsoft-com:office:word" xmlns:w="http://schemas.openxmlformats.org/wordprocessingml/2006/main" xmlns:w14="http://schemas.microsoft.com/office/word/2010/wordml" xmlns:w15="http://schemas.microsoft.com/office/word/2012/wordml" xmlns:w16se="http://schemas.microsoft.com/office/word/2015/wordml/symex" xmlns:wpg="http://schemas.microsoft.com/office/word/2010/wordprocessingGroup" xmlns:wpi="http://schemas.microsoft.com/office/word/2010/wordprocessingInk" xmlns:wne="http://schemas.microsoft.com/office/word/2006/wordml" xmlns:wps="http://schemas.microsoft.com/office/word/2010/wordprocessingShape" mc:Ignorable="w14 w15 w16se wp14">
   <w:abstractNum w:abstractNumId="0" w15:restartNumberingAfterBreak="0">
     <w:nsid w:val="003931C0"/>
     <w:multiLevelType w:val="hybridMultilevel"/>
@@ -3993,7 +4081,7 @@
 </file>
 
 <file path=word/styles.xml><?xml version="1.0" encoding="utf-8"?>
-<w:styles xmlns:mc="http://schemas.openxmlformats.org/markup-compatibility/2006" xmlns:r="http://schemas.openxmlformats.org/officeDocument/2006/relationships" xmlns:w="http://schemas.openxmlformats.org/wordprocessingml/2006/main" xmlns:w14="http://schemas.microsoft.com/office/word/2010/wordml" xmlns:w15="http://schemas.microsoft.com/office/word/2012/wordml" xmlns:w16cex="http://schemas.microsoft.com/office/word/2018/wordml/cex" xmlns:w16cid="http://schemas.microsoft.com/office/word/2016/wordml/cid" xmlns:w16="http://schemas.microsoft.com/office/word/2018/wordml" xmlns:w16sdtdh="http://schemas.microsoft.com/office/word/2020/wordml/sdtdatahash" xmlns:w16se="http://schemas.microsoft.com/office/word/2015/wordml/symex" mc:Ignorable="w14 w15 w16se w16cid w16 w16cex w16sdtdh">
+<w:styles xmlns:mc="http://schemas.openxmlformats.org/markup-compatibility/2006" xmlns:r="http://schemas.openxmlformats.org/officeDocument/2006/relationships" xmlns:w="http://schemas.openxmlformats.org/wordprocessingml/2006/main" xmlns:w14="http://schemas.microsoft.com/office/word/2010/wordml" xmlns:w15="http://schemas.microsoft.com/office/word/2012/wordml" xmlns:w16se="http://schemas.microsoft.com/office/word/2015/wordml/symex" mc:Ignorable="w14 w15 w16se">
   <w:docDefaults>
     <w:rPrDefault>
       <w:rPr>
@@ -4009,7 +4097,7 @@
       </w:pPr>
     </w:pPrDefault>
   </w:docDefaults>
-  <w:latentStyles w:defLockedState="0" w:defUIPriority="99" w:defSemiHidden="0" w:defUnhideWhenUsed="0" w:defQFormat="0" w:count="376">
+  <w:latentStyles w:defLockedState="0" w:defUIPriority="99" w:defSemiHidden="0" w:defUnhideWhenUsed="0" w:defQFormat="0" w:count="371">
     <w:lsdException w:name="Normal" w:uiPriority="0" w:qFormat="1"/>
     <w:lsdException w:name="heading 1" w:uiPriority="9" w:qFormat="1"/>
     <w:lsdException w:name="heading 2" w:semiHidden="1" w:uiPriority="9" w:unhideWhenUsed="1" w:qFormat="1"/>
@@ -4381,11 +4469,6 @@
     <w:lsdException w:name="List Table 5 Dark Accent 6" w:uiPriority="50"/>
     <w:lsdException w:name="List Table 6 Colorful Accent 6" w:uiPriority="51"/>
     <w:lsdException w:name="List Table 7 Colorful Accent 6" w:uiPriority="52"/>
-    <w:lsdException w:name="Mention" w:semiHidden="1" w:unhideWhenUsed="1"/>
-    <w:lsdException w:name="Smart Hyperlink" w:semiHidden="1" w:unhideWhenUsed="1"/>
-    <w:lsdException w:name="Hashtag" w:semiHidden="1" w:unhideWhenUsed="1"/>
-    <w:lsdException w:name="Unresolved Mention" w:semiHidden="1" w:unhideWhenUsed="1"/>
-    <w:lsdException w:name="Smart Link" w:semiHidden="1" w:unhideWhenUsed="1"/>
   </w:latentStyles>
   <w:style w:type="paragraph" w:default="1" w:styleId="a">
     <w:name w:val="Normal"/>

</xml_diff>